<commit_message>
Inserção das anotações sobre o bootcamp Potência Tech powered by iFood - Java Beginners
</commit_message>
<xml_diff>
--- a/Git e GitHub.docx
+++ b/Git e GitHub.docx
@@ -9,15 +9,7 @@
     </w:p>
     <w:p>
       <w:r>
-        <w:t xml:space="preserve">GitHub: Programa da Microsoft. Complementar à </w:t>
-      </w:r>
-      <w:proofErr w:type="spellStart"/>
-      <w:r>
-        <w:t>Git</w:t>
-      </w:r>
-      <w:proofErr w:type="spellEnd"/>
-      <w:r>
-        <w:t xml:space="preserve">, porém são tecnologias distintas. </w:t>
+        <w:t xml:space="preserve">GitHub: Programa da Microsoft. Complementar à Git, porém são tecnologias distintas. </w:t>
       </w:r>
     </w:p>
     <w:p>
@@ -45,200 +37,87 @@
     </w:p>
     <w:p>
       <w:r>
-        <w:t xml:space="preserve">GUI – </w:t>
-      </w:r>
-      <w:proofErr w:type="spellStart"/>
-      <w:r>
-        <w:t>Graphic</w:t>
-      </w:r>
-      <w:proofErr w:type="spellEnd"/>
+        <w:t>GUI – Graphic user interface (maioria dos programas que utilizamos e que tem comandos visíveis e intuitivos, gráficos)</w:t>
+      </w:r>
+    </w:p>
+    <w:p>
+      <w:r>
+        <w:t>CLI – Command line interface (Git funciona a base de CLI. Existem programas que possibi</w:t>
+      </w:r>
+      <w:r>
+        <w:t>litam o uso do Git por GUI)</w:t>
+      </w:r>
+    </w:p>
+    <w:p>
+      <w:r>
+        <w:t>-Como mudar fazer</w:t>
+      </w:r>
+      <w:r>
+        <w:t xml:space="preserve"> através da interface CLI</w:t>
+      </w:r>
+      <w:bookmarkStart w:id="0" w:name="_GoBack"/>
+      <w:bookmarkEnd w:id="0"/>
+      <w:r>
+        <w:t>?</w:t>
+      </w:r>
+    </w:p>
+    <w:p>
+      <w:r>
+        <w:t xml:space="preserve">-Mudar de pastas: </w:t>
+      </w:r>
+      <w:r>
+        <w:t>cd</w:t>
+      </w:r>
+    </w:p>
+    <w:p>
+      <w:r>
+        <w:t>-Listar as pastas:</w:t>
+      </w:r>
+      <w:r>
+        <w:t xml:space="preserve"> dir </w:t>
+      </w:r>
+      <w:r>
+        <w:t>(Windows)</w:t>
+      </w:r>
+      <w:r>
+        <w:t xml:space="preserve">  ls</w:t>
+      </w:r>
+      <w:r>
+        <w:t xml:space="preserve"> (Unix)</w:t>
+      </w:r>
+    </w:p>
+    <w:p>
+      <w:r>
+        <w:t>-Criar pastas/arquivos:</w:t>
+      </w:r>
+      <w:r>
+        <w:t xml:space="preserve"> mkdir</w:t>
+      </w:r>
       <w:r>
         <w:t xml:space="preserve"> </w:t>
       </w:r>
-      <w:proofErr w:type="spellStart"/>
-      <w:r>
-        <w:t>user</w:t>
-      </w:r>
-      <w:proofErr w:type="spellEnd"/>
-      <w:r>
-        <w:t xml:space="preserve"> interface (maioria dos programas que utilizamos e que tem comandos visíveis e intuitivos, gráficos)</w:t>
-      </w:r>
-    </w:p>
-    <w:p>
-      <w:r>
-        <w:t xml:space="preserve">CLI – </w:t>
-      </w:r>
-      <w:proofErr w:type="spellStart"/>
-      <w:r>
-        <w:t>Command</w:t>
-      </w:r>
-      <w:proofErr w:type="spellEnd"/>
-      <w:r>
-        <w:t xml:space="preserve"> </w:t>
-      </w:r>
-      <w:proofErr w:type="spellStart"/>
-      <w:r>
-        <w:t>line</w:t>
-      </w:r>
-      <w:proofErr w:type="spellEnd"/>
-      <w:r>
-        <w:t xml:space="preserve"> interface (</w:t>
-      </w:r>
-      <w:proofErr w:type="spellStart"/>
-      <w:r>
-        <w:t>Git</w:t>
-      </w:r>
-      <w:proofErr w:type="spellEnd"/>
-      <w:r>
-        <w:t xml:space="preserve"> funciona a base de CLI. Existem programas que possibi</w:t>
-      </w:r>
-      <w:r>
-        <w:t xml:space="preserve">litam o uso do </w:t>
-      </w:r>
-      <w:proofErr w:type="spellStart"/>
-      <w:r>
-        <w:t>Git</w:t>
-      </w:r>
-      <w:proofErr w:type="spellEnd"/>
-      <w:r>
-        <w:t xml:space="preserve"> por GUI)</w:t>
-      </w:r>
-    </w:p>
-    <w:p>
-      <w:r>
-        <w:t xml:space="preserve">-Como mudar fazer através da interface CLI do </w:t>
-      </w:r>
-      <w:proofErr w:type="spellStart"/>
-      <w:r>
-        <w:t>Git</w:t>
-      </w:r>
-      <w:proofErr w:type="spellEnd"/>
-      <w:r>
-        <w:t>?</w:t>
-      </w:r>
-    </w:p>
-    <w:p>
-      <w:r>
-        <w:t xml:space="preserve">-Mudar de pastas: </w:t>
-      </w:r>
-      <w:proofErr w:type="spellStart"/>
-      <w:r>
-        <w:t>cd</w:t>
-      </w:r>
-      <w:proofErr w:type="spellEnd"/>
-    </w:p>
-    <w:p>
-      <w:r>
-        <w:t>-Listar as pastas:</w:t>
-      </w:r>
-      <w:r>
-        <w:t xml:space="preserve"> </w:t>
-      </w:r>
-      <w:proofErr w:type="spellStart"/>
-      <w:r>
-        <w:t>dir</w:t>
-      </w:r>
-      <w:proofErr w:type="spellEnd"/>
-      <w:r>
-        <w:t xml:space="preserve"> </w:t>
-      </w:r>
-      <w:r>
-        <w:t>(</w:t>
-      </w:r>
-      <w:proofErr w:type="gramStart"/>
-      <w:r>
-        <w:t>Windows)</w:t>
-      </w:r>
-      <w:r>
-        <w:t xml:space="preserve">  </w:t>
-      </w:r>
-      <w:proofErr w:type="spellStart"/>
-      <w:r>
-        <w:t>ls</w:t>
-      </w:r>
-      <w:proofErr w:type="spellEnd"/>
-      <w:proofErr w:type="gramEnd"/>
-      <w:r>
-        <w:t xml:space="preserve"> (Unix)</w:t>
-      </w:r>
-    </w:p>
-    <w:p>
-      <w:r>
-        <w:t>-Criar pastas/arquivos:</w:t>
-      </w:r>
-      <w:r>
-        <w:t xml:space="preserve"> </w:t>
-      </w:r>
-      <w:proofErr w:type="spellStart"/>
-      <w:r>
-        <w:t>mkdir</w:t>
-      </w:r>
-      <w:proofErr w:type="spellEnd"/>
-      <w:r>
-        <w:t xml:space="preserve"> </w:t>
-      </w:r>
     </w:p>
     <w:p>
       <w:r>
         <w:t>-Deletar pastas/arquivos:</w:t>
       </w:r>
       <w:r>
-        <w:t xml:space="preserve"> </w:t>
-      </w:r>
-      <w:proofErr w:type="spellStart"/>
-      <w:r>
-        <w:t>del</w:t>
-      </w:r>
-      <w:proofErr w:type="spellEnd"/>
-      <w:r>
-        <w:t xml:space="preserve"> (deleta arquivos</w:t>
+        <w:t xml:space="preserve"> del (deleta arquivos</w:t>
       </w:r>
       <w:r>
         <w:t>, Windows</w:t>
       </w:r>
       <w:r>
-        <w:t xml:space="preserve">) </w:t>
-      </w:r>
-      <w:proofErr w:type="spellStart"/>
-      <w:r>
-        <w:t>rmdir</w:t>
-      </w:r>
-      <w:proofErr w:type="spellEnd"/>
-      <w:r>
-        <w:t xml:space="preserve"> (deleta pastas</w:t>
-      </w:r>
-      <w:r>
-        <w:t xml:space="preserve">, </w:t>
-      </w:r>
-      <w:proofErr w:type="spellStart"/>
-      <w:r>
-        <w:t>flags</w:t>
-      </w:r>
-      <w:proofErr w:type="spellEnd"/>
-      <w:r>
-        <w:t xml:space="preserve"> /S /Q, Windows</w:t>
+        <w:t>) rmdir (deleta pastas</w:t>
+      </w:r>
+      <w:r>
+        <w:t>, flags /S /Q, Windows</w:t>
       </w:r>
       <w:r>
         <w:t>)</w:t>
       </w:r>
       <w:r>
-        <w:t xml:space="preserve">, </w:t>
-      </w:r>
-      <w:proofErr w:type="spellStart"/>
-      <w:r>
-        <w:t>rm</w:t>
-      </w:r>
-      <w:proofErr w:type="spellEnd"/>
-      <w:r>
-        <w:t xml:space="preserve"> –</w:t>
-      </w:r>
-      <w:proofErr w:type="spellStart"/>
-      <w:r>
-        <w:t>rf</w:t>
-      </w:r>
-      <w:proofErr w:type="spellEnd"/>
-      <w:r>
-        <w:t xml:space="preserve"> (Unix)</w:t>
+        <w:t>, rm –rf (Unix)</w:t>
       </w:r>
       <w:r>
         <w:t xml:space="preserve"> </w:t>
@@ -254,35 +133,7 @@
         <w:rPr>
           <w:lang w:val="en-US"/>
         </w:rPr>
-        <w:t xml:space="preserve">-Limpar </w:t>
-      </w:r>
-      <w:proofErr w:type="spellStart"/>
-      <w:r>
-        <w:rPr>
-          <w:lang w:val="en-US"/>
-        </w:rPr>
-        <w:t>tela</w:t>
-      </w:r>
-      <w:proofErr w:type="spellEnd"/>
-      <w:r>
-        <w:rPr>
-          <w:lang w:val="en-US"/>
-        </w:rPr>
-        <w:t xml:space="preserve">: </w:t>
-      </w:r>
-      <w:proofErr w:type="spellStart"/>
-      <w:r>
-        <w:rPr>
-          <w:lang w:val="en-US"/>
-        </w:rPr>
-        <w:t>cls</w:t>
-      </w:r>
-      <w:proofErr w:type="spellEnd"/>
-      <w:r>
-        <w:rPr>
-          <w:lang w:val="en-US"/>
-        </w:rPr>
-        <w:t xml:space="preserve"> (Windows)</w:t>
+        <w:t>-Limpar tela: cls (Windows)</w:t>
       </w:r>
       <w:r>
         <w:rPr>
@@ -294,47 +145,18 @@
         <w:rPr>
           <w:lang w:val="en-US"/>
         </w:rPr>
-        <w:t xml:space="preserve"> (</w:t>
-      </w:r>
-      <w:proofErr w:type="gramStart"/>
-      <w:r>
-        <w:rPr>
-          <w:lang w:val="en-US"/>
-        </w:rPr>
-        <w:t>Unix</w:t>
-      </w:r>
-      <w:proofErr w:type="gramEnd"/>
-      <w:r>
-        <w:rPr>
-          <w:lang w:val="en-US"/>
-        </w:rPr>
-        <w:t>)</w:t>
-      </w:r>
-    </w:p>
-    <w:p>
-      <w:r>
-        <w:t xml:space="preserve">-Repetição de termos: </w:t>
-      </w:r>
-      <w:proofErr w:type="spellStart"/>
-      <w:r>
-        <w:t>echo</w:t>
-      </w:r>
-      <w:proofErr w:type="spellEnd"/>
-    </w:p>
-    <w:p>
-      <w:r>
-        <w:t xml:space="preserve">-Sair de pastas: </w:t>
-      </w:r>
-      <w:proofErr w:type="spellStart"/>
-      <w:r>
-        <w:t>cd</w:t>
-      </w:r>
-      <w:proofErr w:type="spellEnd"/>
-      <w:proofErr w:type="gramStart"/>
-      <w:r>
-        <w:t xml:space="preserve"> ..</w:t>
-      </w:r>
-      <w:proofErr w:type="gramEnd"/>
+        <w:t xml:space="preserve"> (Unix)</w:t>
+      </w:r>
+    </w:p>
+    <w:p>
+      <w:r>
+        <w:t>-Repetição de termos: echo</w:t>
+      </w:r>
+    </w:p>
+    <w:p>
+      <w:r>
+        <w:t>-Sair de pastas: cd ..</w:t>
+      </w:r>
     </w:p>
     <w:p>
       <w:r>
@@ -359,47 +181,7 @@
         <w:t>-SHA1</w:t>
       </w:r>
       <w:r>
-        <w:t>: Significa “</w:t>
-      </w:r>
-      <w:proofErr w:type="spellStart"/>
-      <w:r>
-        <w:t>Secure</w:t>
-      </w:r>
-      <w:proofErr w:type="spellEnd"/>
-      <w:r>
-        <w:t xml:space="preserve"> </w:t>
-      </w:r>
-      <w:proofErr w:type="spellStart"/>
-      <w:r>
-        <w:t>Hash</w:t>
-      </w:r>
-      <w:proofErr w:type="spellEnd"/>
-      <w:r>
-        <w:t xml:space="preserve"> </w:t>
-      </w:r>
-      <w:proofErr w:type="spellStart"/>
-      <w:r>
-        <w:t>Algorithm</w:t>
-      </w:r>
-      <w:proofErr w:type="spellEnd"/>
-      <w:r>
-        <w:t xml:space="preserve">” e é um conjunto de funções </w:t>
-      </w:r>
-      <w:proofErr w:type="spellStart"/>
-      <w:r>
-        <w:t>hash</w:t>
-      </w:r>
-      <w:proofErr w:type="spellEnd"/>
-      <w:r>
-        <w:t xml:space="preserve"> criptográficas projetadas pela NSA (Agência de Segurança Nacional dos EUA). A encriptação gera conjunto de caracteres identificadores de 40 dígitos únicos (</w:t>
-      </w:r>
-      <w:proofErr w:type="spellStart"/>
-      <w:r>
-        <w:t>String</w:t>
-      </w:r>
-      <w:proofErr w:type="spellEnd"/>
-      <w:r>
-        <w:t>).</w:t>
+        <w:t>: Significa “Secure Hash Algorithm” e é um conjunto de funções hash criptográficas projetadas pela NSA (Agência de Segurança Nacional dos EUA). A encriptação gera conjunto de caracteres identificadores de 40 dígitos únicos (String).</w:t>
       </w:r>
     </w:p>
     <w:p>
@@ -407,34 +189,8 @@
         <w:t>-Objetos fundamentais</w:t>
       </w:r>
       <w:r>
-        <w:t xml:space="preserve">: </w:t>
-      </w:r>
-      <w:proofErr w:type="spellStart"/>
-      <w:r>
-        <w:t>Blobs</w:t>
-      </w:r>
-      <w:proofErr w:type="spellEnd"/>
-      <w:r>
-        <w:t xml:space="preserve">, </w:t>
-      </w:r>
-      <w:proofErr w:type="spellStart"/>
-      <w:r>
-        <w:t>Trees</w:t>
-      </w:r>
-      <w:proofErr w:type="spellEnd"/>
-      <w:r>
-        <w:t xml:space="preserve"> e </w:t>
-      </w:r>
-      <w:proofErr w:type="spellStart"/>
-      <w:r>
-        <w:t>Commits</w:t>
-      </w:r>
-      <w:proofErr w:type="spellEnd"/>
-      <w:r>
-        <w:t xml:space="preserve">. </w:t>
-      </w:r>
-      <w:bookmarkStart w:id="0" w:name="_GoBack"/>
-      <w:bookmarkEnd w:id="0"/>
+        <w:t xml:space="preserve">: Blobs, Trees e Commits. </w:t>
+      </w:r>
     </w:p>
     <w:p>
       <w:r>

</xml_diff>